<commit_message>
#6 Concluyendo capítulo de metodología
</commit_message>
<xml_diff>
--- a/doc/tesina.docx
+++ b/doc/tesina.docx
@@ -2484,7 +2484,7 @@
           <v:shape id="ole_rId2" style="width:465.9pt;height:62.1pt" o:ole="">
             <v:imagedata r:id="rId3" o:title=""/>
           </v:shape>
-          <o:OLEObject Type="Embed" ProgID="Excel.Sheet.12" ShapeID="ole_rId2" DrawAspect="Content" ObjectID="_132052177" r:id="rId2"/>
+          <o:OLEObject Type="Embed" ProgID="Excel.Sheet.12" ShapeID="ole_rId2" DrawAspect="Content" ObjectID="_1660313734" r:id="rId2"/>
         </w:object>
       </w:r>
     </w:p>
@@ -10604,6 +10604,119 @@
           <w:szCs w:val="24"/>
           <w:lang w:val="es-MX"/>
         </w:rPr>
+        <w:t>En este capítulo se incluyen los artefactos (documentos y diagramas) utilizados durante la fase de análisis y diseño del SIGED.</w:t>
+      </w:r>
+    </w:p>
+    <w:p>
+      <w:pPr>
+        <w:pStyle w:val="PreformattedText"/>
+        <w:spacing w:lineRule="auto" w:line="360" w:before="0" w:after="0"/>
+        <w:ind w:left="0" w:right="0" w:firstLine="850"/>
+        <w:jc w:val="both"/>
+        <w:rPr>
+          <w:rFonts w:ascii="Arial" w:hAnsi="Arial"/>
+          <w:sz w:val="24"/>
+          <w:szCs w:val="24"/>
+          <w:lang w:val="es-MX"/>
+        </w:rPr>
+      </w:pPr>
+      <w:r>
+        <w:rPr>
+          <w:rFonts w:ascii="Arial" w:hAnsi="Arial"/>
+          <w:sz w:val="24"/>
+          <w:szCs w:val="24"/>
+          <w:lang w:val="es-MX"/>
+        </w:rPr>
+        <w:t xml:space="preserve">Dado que este sistema fue desarrollado por un equipo de trabajo de 4 programadores, siendo yo uno de ellos, se limitará la inclusión de los documentos y diagramas relacionados </w:t>
+      </w:r>
+      <w:r>
+        <w:rPr>
+          <w:rFonts w:ascii="Arial" w:hAnsi="Arial"/>
+          <w:sz w:val="24"/>
+          <w:szCs w:val="24"/>
+          <w:lang w:val="es-MX"/>
+        </w:rPr>
+        <w:t>a las funcionalidades</w:t>
+      </w:r>
+      <w:r>
+        <w:rPr>
+          <w:rFonts w:ascii="Arial" w:hAnsi="Arial"/>
+          <w:sz w:val="24"/>
+          <w:szCs w:val="24"/>
+          <w:lang w:val="es-MX"/>
+        </w:rPr>
+        <w:t xml:space="preserve"> </w:t>
+      </w:r>
+      <w:r>
+        <w:rPr>
+          <w:rFonts w:ascii="Arial" w:hAnsi="Arial"/>
+          <w:sz w:val="24"/>
+          <w:szCs w:val="24"/>
+          <w:lang w:val="es-MX"/>
+        </w:rPr>
+        <w:t>de las cuales</w:t>
+      </w:r>
+      <w:r>
+        <w:rPr>
+          <w:rFonts w:ascii="Arial" w:hAnsi="Arial"/>
+          <w:sz w:val="24"/>
+          <w:szCs w:val="24"/>
+          <w:lang w:val="es-MX"/>
+        </w:rPr>
+        <w:t xml:space="preserve"> estuve a cargo: </w:t>
+      </w:r>
+      <w:r>
+        <w:rPr>
+          <w:rFonts w:ascii="Arial" w:hAnsi="Arial"/>
+          <w:sz w:val="24"/>
+          <w:szCs w:val="24"/>
+          <w:lang w:val="es-MX"/>
+        </w:rPr>
+        <w:t>Escanear Expediente y Definir Dispositivos de Escaneo, del módulo de Digitalización de Expedientes.</w:t>
+      </w:r>
+    </w:p>
+    <w:p>
+      <w:pPr>
+        <w:pStyle w:val="PreformattedText"/>
+        <w:spacing w:lineRule="auto" w:line="360" w:before="0" w:after="0"/>
+        <w:ind w:left="0" w:right="0" w:firstLine="850"/>
+        <w:jc w:val="both"/>
+        <w:rPr>
+          <w:rFonts w:ascii="Arial" w:hAnsi="Arial"/>
+          <w:sz w:val="24"/>
+          <w:szCs w:val="24"/>
+          <w:lang w:val="es-MX"/>
+        </w:rPr>
+      </w:pPr>
+      <w:r>
+        <w:rPr>
+          <w:rFonts w:ascii="Arial" w:hAnsi="Arial"/>
+          <w:sz w:val="24"/>
+          <w:szCs w:val="24"/>
+          <w:lang w:val="es-MX"/>
+        </w:rPr>
+      </w:r>
+    </w:p>
+    <w:p>
+      <w:pPr>
+        <w:pStyle w:val="PreformattedText"/>
+        <w:spacing w:lineRule="auto" w:line="360" w:before="0" w:after="0"/>
+        <w:ind w:left="0" w:right="0" w:firstLine="850"/>
+        <w:jc w:val="both"/>
+        <w:rPr>
+          <w:rFonts w:ascii="Arial" w:hAnsi="Arial"/>
+          <w:sz w:val="24"/>
+          <w:szCs w:val="24"/>
+          <w:lang w:val="es-MX"/>
+        </w:rPr>
+      </w:pPr>
+      <w:r>
+        <w:rPr>
+          <w:rFonts w:ascii="Arial" w:hAnsi="Arial"/>
+          <w:sz w:val="24"/>
+          <w:szCs w:val="24"/>
+          <w:lang w:val="es-MX"/>
+        </w:rPr>
         <w:t xml:space="preserve">2.1. Descripción de la metodología de desarrollo </w:t>
       </w:r>
       <w:r>
@@ -10636,6 +10749,253 @@
           <w:szCs w:val="24"/>
           <w:lang w:val="es-MX"/>
         </w:rPr>
+      </w:r>
+    </w:p>
+    <w:p>
+      <w:pPr>
+        <w:pStyle w:val="PreformattedText"/>
+        <w:spacing w:lineRule="auto" w:line="360" w:before="0" w:after="0"/>
+        <w:ind w:left="0" w:right="0" w:firstLine="850"/>
+        <w:jc w:val="both"/>
+        <w:rPr>
+          <w:rFonts w:ascii="Arial" w:hAnsi="Arial"/>
+          <w:sz w:val="24"/>
+          <w:szCs w:val="24"/>
+          <w:lang w:val="es-MX"/>
+        </w:rPr>
+      </w:pPr>
+      <w:r>
+        <w:rPr>
+          <w:rFonts w:ascii="Arial" w:hAnsi="Arial"/>
+          <w:sz w:val="24"/>
+          <w:szCs w:val="24"/>
+          <w:lang w:val="es-MX"/>
+        </w:rPr>
+        <w:t>El “White Paper” de Suntone (2001)</w:t>
+      </w:r>
+      <w:r>
+        <w:rPr>
+          <w:rFonts w:ascii="Arial" w:hAnsi="Arial"/>
+          <w:sz w:val="24"/>
+          <w:szCs w:val="24"/>
+          <w:lang w:val="es-MX"/>
+        </w:rPr>
+        <w:fldChar w:fldCharType="begin"/>
+      </w:r>
+      <w:r>
+        <w:instrText> CITATION  "15"</w:instrText>
+      </w:r>
+      <w:r>
+        <w:fldChar w:fldCharType="separate"/>
+      </w:r>
+      <w:r>
+        <w:t>15</w:t>
+      </w:r>
+      <w:r>
+        <w:fldChar w:fldCharType="end"/>
+      </w:r>
+      <w:r>
+        <w:rPr>
+          <w:rFonts w:ascii="Arial" w:hAnsi="Arial"/>
+          <w:sz w:val="24"/>
+          <w:szCs w:val="24"/>
+          <w:lang w:val="es-MX"/>
+        </w:rPr>
+        <w:t xml:space="preserve"> lo define como “un modelo que organiza el análisis arquitectónico a través de 3 dimensiones: </w:t>
+      </w:r>
+      <w:r>
+        <w:rPr>
+          <w:rFonts w:ascii="Arial" w:hAnsi="Arial"/>
+          <w:sz w:val="24"/>
+          <w:szCs w:val="24"/>
+          <w:lang w:val="es-MX"/>
+        </w:rPr>
+        <w:t>niveles</w:t>
+      </w:r>
+      <w:r>
+        <w:rPr>
+          <w:rFonts w:ascii="Arial" w:hAnsi="Arial"/>
+          <w:sz w:val="24"/>
+          <w:szCs w:val="24"/>
+          <w:lang w:val="es-MX"/>
+        </w:rPr>
+        <w:t xml:space="preserve">, capas y cualidades sistémicas.” </w:t>
+      </w:r>
+      <w:r>
+        <w:rPr>
+          <w:rFonts w:ascii="Arial" w:hAnsi="Arial"/>
+          <w:sz w:val="24"/>
+          <w:szCs w:val="24"/>
+          <w:lang w:val="es-MX"/>
+        </w:rPr>
+        <w:t>Las cuales describe como sigue:</w:t>
+      </w:r>
+    </w:p>
+    <w:p>
+      <w:pPr>
+        <w:pStyle w:val="PreformattedText"/>
+        <w:spacing w:lineRule="auto" w:line="360" w:before="0" w:after="0"/>
+        <w:ind w:left="0" w:right="0" w:firstLine="850"/>
+        <w:jc w:val="both"/>
+        <w:rPr>
+          <w:rFonts w:ascii="Arial" w:hAnsi="Arial"/>
+          <w:sz w:val="24"/>
+          <w:szCs w:val="24"/>
+          <w:lang w:val="es-MX"/>
+        </w:rPr>
+      </w:pPr>
+      <w:r>
+        <w:rPr>
+          <w:rFonts w:ascii="Arial" w:hAnsi="Arial"/>
+          <w:sz w:val="24"/>
+          <w:szCs w:val="24"/>
+          <w:lang w:val="es-MX"/>
+        </w:rPr>
+        <w:t>“</w:t>
+      </w:r>
+      <w:r>
+        <w:rPr>
+          <w:rFonts w:ascii="Arial" w:hAnsi="Arial"/>
+          <w:sz w:val="24"/>
+          <w:szCs w:val="24"/>
+          <w:lang w:val="es-MX"/>
+        </w:rPr>
+        <w:t>Niveles: Es una organización lógica o física de componentes ordenados en cadena como proveedores y consumidores de servicios. Los componentes dentro de un nivel típicamente consumen los servicios de los proveedores de un nivel adyacente y a su vez prestan servicios a los consumidores de un nivel adyacente.”</w:t>
+      </w:r>
+    </w:p>
+    <w:p>
+      <w:pPr>
+        <w:pStyle w:val="PreformattedText"/>
+        <w:spacing w:lineRule="auto" w:line="360" w:before="0" w:after="0"/>
+        <w:ind w:left="0" w:right="0" w:firstLine="850"/>
+        <w:jc w:val="both"/>
+        <w:rPr>
+          <w:rFonts w:ascii="Arial" w:hAnsi="Arial"/>
+          <w:sz w:val="24"/>
+          <w:szCs w:val="24"/>
+          <w:lang w:val="es-MX"/>
+        </w:rPr>
+      </w:pPr>
+      <w:r>
+        <w:rPr>
+          <w:rFonts w:ascii="Arial" w:hAnsi="Arial"/>
+          <w:sz w:val="24"/>
+          <w:szCs w:val="24"/>
+          <w:lang w:val="es-MX"/>
+        </w:rPr>
+        <w:t>“</w:t>
+      </w:r>
+      <w:r>
+        <w:rPr>
+          <w:rFonts w:ascii="Arial" w:hAnsi="Arial"/>
+          <w:sz w:val="24"/>
+          <w:szCs w:val="24"/>
+          <w:lang w:val="es-MX"/>
+        </w:rPr>
+        <w:t xml:space="preserve">Capas: </w:t>
+      </w:r>
+      <w:r>
+        <w:rPr>
+          <w:rFonts w:ascii="Arial" w:hAnsi="Arial"/>
+          <w:sz w:val="24"/>
+          <w:szCs w:val="24"/>
+          <w:lang w:val="es-MX"/>
+        </w:rPr>
+        <w:t>Las capas, como los niveles, representa una bien ordenada relación entre los límites de cada interfaz. Mientras que los niveles representan cadenas de procesamiento entre componentes, las capas representan relaciones contenedor/componente en la implementación y despliegue de los servicios”</w:t>
+      </w:r>
+    </w:p>
+    <w:p>
+      <w:pPr>
+        <w:pStyle w:val="PreformattedText"/>
+        <w:spacing w:lineRule="auto" w:line="360" w:before="0" w:after="0"/>
+        <w:ind w:left="0" w:right="0" w:firstLine="850"/>
+        <w:jc w:val="both"/>
+        <w:rPr>
+          <w:rFonts w:ascii="Arial" w:hAnsi="Arial"/>
+          <w:sz w:val="24"/>
+          <w:szCs w:val="24"/>
+          <w:lang w:val="es-MX"/>
+        </w:rPr>
+      </w:pPr>
+      <w:r>
+        <w:rPr>
+          <w:rFonts w:ascii="Arial" w:hAnsi="Arial"/>
+          <w:sz w:val="24"/>
+          <w:szCs w:val="24"/>
+          <w:lang w:val="es-MX"/>
+        </w:rPr>
+        <w:t>“</w:t>
+      </w:r>
+      <w:r>
+        <w:rPr>
+          <w:rFonts w:ascii="Arial" w:hAnsi="Arial"/>
+          <w:sz w:val="24"/>
+          <w:szCs w:val="24"/>
+          <w:lang w:val="es-MX"/>
+        </w:rPr>
+        <w:t xml:space="preserve">Cualidades sistémicas: </w:t>
+      </w:r>
+      <w:r>
+        <w:rPr>
+          <w:rFonts w:ascii="Arial" w:hAnsi="Arial"/>
+          <w:sz w:val="24"/>
+          <w:szCs w:val="24"/>
+          <w:lang w:val="es-MX"/>
+        </w:rPr>
+        <w:t>Son las estrategias, herramientas y prácticas que entregarán el requisito de calidad de servicio entre niveles y capas (por ejemplo disponibilidad, escalabilidad, seguridad y capacidad de gestión)</w:t>
+      </w:r>
+      <w:r>
+        <w:rPr>
+          <w:rFonts w:ascii="Arial" w:hAnsi="Arial"/>
+          <w:sz w:val="24"/>
+          <w:szCs w:val="24"/>
+          <w:lang w:val="es-MX"/>
+        </w:rPr>
+        <w:t>”</w:t>
+      </w:r>
+    </w:p>
+    <w:p>
+      <w:pPr>
+        <w:pStyle w:val="PreformattedText"/>
+        <w:spacing w:lineRule="auto" w:line="360" w:before="0" w:after="0"/>
+        <w:ind w:left="0" w:right="0" w:firstLine="850"/>
+        <w:jc w:val="both"/>
+        <w:rPr>
+          <w:rFonts w:ascii="Arial" w:hAnsi="Arial"/>
+          <w:sz w:val="24"/>
+          <w:szCs w:val="24"/>
+          <w:lang w:val="es-MX"/>
+        </w:rPr>
+      </w:pPr>
+      <w:r>
+        <w:rPr>
+          <w:rFonts w:ascii="Arial" w:hAnsi="Arial"/>
+          <w:sz w:val="24"/>
+          <w:szCs w:val="24"/>
+          <w:lang w:val="es-MX"/>
+        </w:rPr>
+      </w:r>
+    </w:p>
+    <w:p>
+      <w:pPr>
+        <w:pStyle w:val="PreformattedText"/>
+        <w:spacing w:lineRule="auto" w:line="360" w:before="0" w:after="0"/>
+        <w:ind w:left="0" w:right="0" w:firstLine="850"/>
+        <w:jc w:val="both"/>
+        <w:rPr>
+          <w:rFonts w:ascii="Arial" w:hAnsi="Arial"/>
+          <w:sz w:val="24"/>
+          <w:szCs w:val="24"/>
+          <w:lang w:val="es-MX"/>
+        </w:rPr>
+      </w:pPr>
+      <w:r>
+        <w:rPr>
+          <w:rFonts w:ascii="Arial" w:hAnsi="Arial"/>
+          <w:sz w:val="24"/>
+          <w:szCs w:val="24"/>
+          <w:lang w:val="es-MX"/>
+        </w:rPr>
         <w:t>2.2. Artefactos utilizados</w:t>
       </w:r>
     </w:p>
@@ -10659,6 +11019,229 @@
           <w:szCs w:val="24"/>
           <w:lang w:val="es-MX"/>
         </w:rPr>
+      </w:r>
+    </w:p>
+    <w:p>
+      <w:pPr>
+        <w:pStyle w:val="PreformattedText"/>
+        <w:spacing w:lineRule="auto" w:line="360" w:before="0" w:after="0"/>
+        <w:ind w:left="0" w:right="0" w:firstLine="850"/>
+        <w:jc w:val="both"/>
+        <w:rPr>
+          <w:rFonts w:ascii="Arial" w:hAnsi="Arial"/>
+          <w:sz w:val="24"/>
+          <w:szCs w:val="24"/>
+          <w:lang w:val="es-MX"/>
+        </w:rPr>
+      </w:pPr>
+      <w:r>
+        <w:rPr>
+          <w:rFonts w:ascii="Arial" w:hAnsi="Arial"/>
+          <w:sz w:val="24"/>
+          <w:szCs w:val="24"/>
+          <w:lang w:val="es-MX"/>
+        </w:rPr>
+        <w:t>En el análisis y diseño del SIGED se utilizaron los siguientes artefactos que la metodología Suntone contiene:</w:t>
+      </w:r>
+    </w:p>
+    <w:p>
+      <w:pPr>
+        <w:pStyle w:val="PreformattedText"/>
+        <w:spacing w:lineRule="auto" w:line="360" w:before="0" w:after="0"/>
+        <w:ind w:left="0" w:right="0" w:firstLine="850"/>
+        <w:jc w:val="both"/>
+        <w:rPr>
+          <w:rFonts w:ascii="Arial" w:hAnsi="Arial"/>
+          <w:sz w:val="24"/>
+          <w:szCs w:val="24"/>
+          <w:lang w:val="es-MX"/>
+        </w:rPr>
+      </w:pPr>
+      <w:r>
+        <w:rPr>
+          <w:rFonts w:ascii="Arial" w:hAnsi="Arial"/>
+          <w:sz w:val="24"/>
+          <w:szCs w:val="24"/>
+          <w:lang w:val="es-MX"/>
+        </w:rPr>
+        <w:t>Documento de Especificación de Requerimientos: En este documento se detallan los requerimientos funcionales y no funcionales del sistema, se identifican los riesgos y los actores, y se enuncia una primera aproximación de los casos de uso, así como un mapeo de cada uno de ellos contra los requerimientos identificados.</w:t>
+      </w:r>
+    </w:p>
+    <w:p>
+      <w:pPr>
+        <w:pStyle w:val="PreformattedText"/>
+        <w:spacing w:lineRule="auto" w:line="360" w:before="0" w:after="0"/>
+        <w:ind w:left="0" w:right="0" w:firstLine="850"/>
+        <w:jc w:val="both"/>
+        <w:rPr>
+          <w:rFonts w:ascii="Arial" w:hAnsi="Arial"/>
+          <w:sz w:val="24"/>
+          <w:szCs w:val="24"/>
+          <w:lang w:val="es-MX"/>
+        </w:rPr>
+      </w:pPr>
+      <w:r>
+        <w:rPr>
+          <w:rFonts w:ascii="Arial" w:hAnsi="Arial"/>
+          <w:sz w:val="24"/>
+          <w:szCs w:val="24"/>
+          <w:lang w:val="es-MX"/>
+        </w:rPr>
+        <w:t>Diagrama de Casos de Uso: Este diagrama permite relacionar los casos de uso con los actores, además de que se empiezan a organizar los casos de uso por módulos.</w:t>
+      </w:r>
+    </w:p>
+    <w:p>
+      <w:pPr>
+        <w:pStyle w:val="PreformattedText"/>
+        <w:spacing w:lineRule="auto" w:line="360" w:before="0" w:after="0"/>
+        <w:ind w:left="0" w:right="0" w:firstLine="850"/>
+        <w:jc w:val="both"/>
+        <w:rPr>
+          <w:rFonts w:ascii="Arial" w:hAnsi="Arial"/>
+          <w:sz w:val="24"/>
+          <w:szCs w:val="24"/>
+          <w:lang w:val="es-MX"/>
+        </w:rPr>
+      </w:pPr>
+      <w:r>
+        <w:rPr>
+          <w:rFonts w:ascii="Arial" w:hAnsi="Arial"/>
+          <w:sz w:val="24"/>
+          <w:szCs w:val="24"/>
+          <w:lang w:val="es-MX"/>
+        </w:rPr>
+        <w:t>Documento de Especificación de Casos de Uso: En este documento se describen cada uno de los casos de uso en forma de “receta”. Este documento permite refinar aún más los casos de uso, identificando nuevos casos de uso y eliminando casos de uso no necesarios.</w:t>
+      </w:r>
+    </w:p>
+    <w:p>
+      <w:pPr>
+        <w:pStyle w:val="PreformattedText"/>
+        <w:spacing w:lineRule="auto" w:line="360" w:before="0" w:after="0"/>
+        <w:ind w:left="0" w:right="0" w:firstLine="850"/>
+        <w:jc w:val="both"/>
+        <w:rPr>
+          <w:rFonts w:ascii="Arial" w:hAnsi="Arial"/>
+          <w:sz w:val="24"/>
+          <w:szCs w:val="24"/>
+          <w:lang w:val="es-MX"/>
+        </w:rPr>
+      </w:pPr>
+      <w:r>
+        <w:rPr>
+          <w:rFonts w:ascii="Arial" w:hAnsi="Arial"/>
+          <w:sz w:val="24"/>
+          <w:szCs w:val="24"/>
+          <w:lang w:val="es-MX"/>
+        </w:rPr>
+        <w:t>Diagramas de Actividad: Con estos diagramas se realiza una validación de la especificación de casos de uso, ayudando a identificar posibles omisiones en la descripción de los mismos, o bien, posibles duplicidades de procesos.</w:t>
+      </w:r>
+    </w:p>
+    <w:p>
+      <w:pPr>
+        <w:pStyle w:val="PreformattedText"/>
+        <w:spacing w:lineRule="auto" w:line="360" w:before="0" w:after="0"/>
+        <w:ind w:left="0" w:right="0" w:firstLine="850"/>
+        <w:jc w:val="both"/>
+        <w:rPr>
+          <w:rFonts w:ascii="Arial" w:hAnsi="Arial"/>
+          <w:sz w:val="24"/>
+          <w:szCs w:val="24"/>
+          <w:lang w:val="es-MX"/>
+        </w:rPr>
+      </w:pPr>
+      <w:r>
+        <w:rPr>
+          <w:rFonts w:ascii="Arial" w:hAnsi="Arial"/>
+          <w:sz w:val="24"/>
+          <w:szCs w:val="24"/>
+          <w:lang w:val="es-MX"/>
+        </w:rPr>
+        <w:t xml:space="preserve">Diagramas de Clases: </w:t>
+      </w:r>
+      <w:r>
+        <w:rPr>
+          <w:rFonts w:ascii="Arial" w:hAnsi="Arial"/>
+          <w:sz w:val="24"/>
+          <w:szCs w:val="24"/>
+          <w:lang w:val="es-MX"/>
+        </w:rPr>
+        <w:t>Representan las entidades abstractas que intervendrán en los procesos del sistema, identificando las relaciones entre ellas. Con este diagrama se logra derivar el esquema de la base de datos que se utilizará en el sistema.</w:t>
+      </w:r>
+    </w:p>
+    <w:p>
+      <w:pPr>
+        <w:pStyle w:val="PreformattedText"/>
+        <w:spacing w:lineRule="auto" w:line="360" w:before="0" w:after="0"/>
+        <w:ind w:left="0" w:right="0" w:firstLine="850"/>
+        <w:jc w:val="both"/>
+        <w:rPr>
+          <w:rFonts w:ascii="Arial" w:hAnsi="Arial"/>
+          <w:sz w:val="24"/>
+          <w:szCs w:val="24"/>
+          <w:lang w:val="es-MX"/>
+        </w:rPr>
+      </w:pPr>
+      <w:r>
+        <w:rPr>
+          <w:rFonts w:ascii="Arial" w:hAnsi="Arial"/>
+          <w:sz w:val="24"/>
+          <w:szCs w:val="24"/>
+          <w:lang w:val="es-MX"/>
+        </w:rPr>
+        <w:t xml:space="preserve">Diagramas de Secuencia: </w:t>
+      </w:r>
+      <w:r>
+        <w:rPr>
+          <w:rFonts w:ascii="Arial" w:hAnsi="Arial"/>
+          <w:sz w:val="24"/>
+          <w:szCs w:val="24"/>
+          <w:lang w:val="es-MX"/>
+        </w:rPr>
+        <w:t>Con estos diagramas se representan los procesos indicando las clases que intervienen en cada paso de los mismos, e identificando las interfaces necesarias para el sistema.</w:t>
+      </w:r>
+    </w:p>
+    <w:p>
+      <w:pPr>
+        <w:pStyle w:val="PreformattedText"/>
+        <w:spacing w:lineRule="auto" w:line="360" w:before="0" w:after="0"/>
+        <w:ind w:left="0" w:right="0" w:firstLine="850"/>
+        <w:jc w:val="both"/>
+        <w:rPr>
+          <w:rFonts w:ascii="Arial" w:hAnsi="Arial"/>
+          <w:sz w:val="24"/>
+          <w:szCs w:val="24"/>
+          <w:lang w:val="es-MX"/>
+        </w:rPr>
+      </w:pPr>
+      <w:r>
+        <w:rPr>
+          <w:rFonts w:ascii="Arial" w:hAnsi="Arial"/>
+          <w:sz w:val="24"/>
+          <w:szCs w:val="24"/>
+          <w:lang w:val="es-MX"/>
+        </w:rPr>
+      </w:r>
+    </w:p>
+    <w:p>
+      <w:pPr>
+        <w:pStyle w:val="PreformattedText"/>
+        <w:spacing w:lineRule="auto" w:line="360" w:before="0" w:after="0"/>
+        <w:ind w:left="0" w:right="0" w:firstLine="850"/>
+        <w:jc w:val="both"/>
+        <w:rPr>
+          <w:rFonts w:ascii="Arial" w:hAnsi="Arial"/>
+          <w:sz w:val="24"/>
+          <w:szCs w:val="24"/>
+          <w:lang w:val="es-MX"/>
+        </w:rPr>
+      </w:pPr>
+      <w:r>
+        <w:rPr>
+          <w:rFonts w:ascii="Arial" w:hAnsi="Arial"/>
+          <w:sz w:val="24"/>
+          <w:szCs w:val="24"/>
+          <w:lang w:val="es-MX"/>
+        </w:rPr>
         <w:t>2.3. Especificación de requerimientos</w:t>
       </w:r>
     </w:p>
@@ -10682,6 +11265,28 @@
           <w:szCs w:val="24"/>
           <w:lang w:val="es-MX"/>
         </w:rPr>
+      </w:r>
+    </w:p>
+    <w:p>
+      <w:pPr>
+        <w:pStyle w:val="PreformattedText"/>
+        <w:spacing w:lineRule="auto" w:line="360" w:before="0" w:after="0"/>
+        <w:ind w:left="0" w:right="0" w:firstLine="850"/>
+        <w:jc w:val="both"/>
+        <w:rPr>
+          <w:rFonts w:ascii="Arial" w:hAnsi="Arial"/>
+          <w:sz w:val="24"/>
+          <w:szCs w:val="24"/>
+          <w:lang w:val="es-MX"/>
+        </w:rPr>
+      </w:pPr>
+      <w:r>
+        <w:rPr>
+          <w:rFonts w:ascii="Arial" w:hAnsi="Arial"/>
+          <w:sz w:val="24"/>
+          <w:szCs w:val="24"/>
+          <w:lang w:val="es-MX"/>
+        </w:rPr>
         <w:t>2.</w:t>
       </w:r>
       <w:r>
@@ -10723,6 +11328,74 @@
           <w:szCs w:val="24"/>
           <w:lang w:val="es-MX"/>
         </w:rPr>
+        <w:drawing>
+          <wp:anchor behindDoc="0" distT="0" distB="0" distL="114300" distR="114300" simplePos="0" locked="0" layoutInCell="1" allowOverlap="1" relativeHeight="3">
+            <wp:simplePos x="0" y="0"/>
+            <wp:positionH relativeFrom="column">
+              <wp:posOffset>8890</wp:posOffset>
+            </wp:positionH>
+            <wp:positionV relativeFrom="paragraph">
+              <wp:posOffset>635</wp:posOffset>
+            </wp:positionV>
+            <wp:extent cx="5640705" cy="4044315"/>
+            <wp:effectExtent l="0" t="0" r="0" b="0"/>
+            <wp:wrapTopAndBottom/>
+            <wp:docPr id="1" name="0 Imagen" descr=""/>
+            <wp:cNvGraphicFramePr>
+              <a:graphicFrameLocks xmlns:a="http://schemas.openxmlformats.org/drawingml/2006/main" noChangeAspect="1"/>
+            </wp:cNvGraphicFramePr>
+            <a:graphic xmlns:a="http://schemas.openxmlformats.org/drawingml/2006/main">
+              <a:graphicData uri="http://schemas.openxmlformats.org/drawingml/2006/picture">
+                <pic:pic xmlns:pic="http://schemas.openxmlformats.org/drawingml/2006/picture">
+                  <pic:nvPicPr>
+                    <pic:cNvPr id="1" name="0 Imagen" descr=""/>
+                    <pic:cNvPicPr>
+                      <a:picLocks noChangeAspect="1" noChangeArrowheads="1"/>
+                    </pic:cNvPicPr>
+                  </pic:nvPicPr>
+                  <pic:blipFill>
+                    <a:blip r:embed="rId4"/>
+                    <a:srcRect l="924" t="1858" r="49792" b="71785"/>
+                    <a:stretch>
+                      <a:fillRect/>
+                    </a:stretch>
+                  </pic:blipFill>
+                  <pic:spPr bwMode="auto">
+                    <a:xfrm>
+                      <a:off x="0" y="0"/>
+                      <a:ext cx="5640705" cy="4044315"/>
+                    </a:xfrm>
+                    <a:prstGeom prst="rect">
+                      <a:avLst/>
+                    </a:prstGeom>
+                  </pic:spPr>
+                </pic:pic>
+              </a:graphicData>
+            </a:graphic>
+          </wp:anchor>
+        </w:drawing>
+      </w:r>
+    </w:p>
+    <w:p>
+      <w:pPr>
+        <w:pStyle w:val="PreformattedText"/>
+        <w:spacing w:lineRule="auto" w:line="360" w:before="0" w:after="0"/>
+        <w:ind w:left="0" w:right="0" w:firstLine="850"/>
+        <w:jc w:val="both"/>
+        <w:rPr>
+          <w:rFonts w:ascii="Arial" w:hAnsi="Arial"/>
+          <w:sz w:val="24"/>
+          <w:szCs w:val="24"/>
+          <w:lang w:val="es-MX"/>
+        </w:rPr>
+      </w:pPr>
+      <w:r>
+        <w:rPr>
+          <w:rFonts w:ascii="Arial" w:hAnsi="Arial"/>
+          <w:sz w:val="24"/>
+          <w:szCs w:val="24"/>
+          <w:lang w:val="es-MX"/>
+        </w:rPr>
         <w:t>2.</w:t>
       </w:r>
       <w:r>
@@ -10764,6 +11437,28 @@
           <w:szCs w:val="24"/>
           <w:lang w:val="es-MX"/>
         </w:rPr>
+      </w:r>
+    </w:p>
+    <w:p>
+      <w:pPr>
+        <w:pStyle w:val="PreformattedText"/>
+        <w:spacing w:lineRule="auto" w:line="360" w:before="0" w:after="0"/>
+        <w:ind w:left="0" w:right="0" w:firstLine="850"/>
+        <w:jc w:val="both"/>
+        <w:rPr>
+          <w:rFonts w:ascii="Arial" w:hAnsi="Arial"/>
+          <w:sz w:val="24"/>
+          <w:szCs w:val="24"/>
+          <w:lang w:val="es-MX"/>
+        </w:rPr>
+      </w:pPr>
+      <w:r>
+        <w:rPr>
+          <w:rFonts w:ascii="Arial" w:hAnsi="Arial"/>
+          <w:sz w:val="24"/>
+          <w:szCs w:val="24"/>
+          <w:lang w:val="es-MX"/>
+        </w:rPr>
         <w:t>2.</w:t>
       </w:r>
       <w:r>
@@ -10805,6 +11500,300 @@
           <w:szCs w:val="24"/>
           <w:lang w:val="es-MX"/>
         </w:rPr>
+        <w:t>Escanear Expediente Físico</w:t>
+      </w:r>
+    </w:p>
+    <w:p>
+      <w:pPr>
+        <w:pStyle w:val="PreformattedText"/>
+        <w:spacing w:lineRule="auto" w:line="360" w:before="0" w:after="0"/>
+        <w:ind w:left="0" w:right="0" w:firstLine="850"/>
+        <w:jc w:val="both"/>
+        <w:rPr>
+          <w:rFonts w:ascii="Arial" w:hAnsi="Arial"/>
+          <w:sz w:val="24"/>
+          <w:szCs w:val="24"/>
+          <w:lang w:val="es-MX"/>
+        </w:rPr>
+      </w:pPr>
+      <w:r>
+        <w:rPr>
+          <w:rFonts w:ascii="Arial" w:hAnsi="Arial"/>
+          <w:sz w:val="24"/>
+          <w:szCs w:val="24"/>
+          <w:lang w:val="es-MX"/>
+        </w:rPr>
+        <w:drawing>
+          <wp:anchor behindDoc="0" distT="0" distB="4445" distL="114300" distR="114300" simplePos="0" locked="0" layoutInCell="1" allowOverlap="1" relativeHeight="4">
+            <wp:simplePos x="0" y="0"/>
+            <wp:positionH relativeFrom="column">
+              <wp:posOffset>213995</wp:posOffset>
+            </wp:positionH>
+            <wp:positionV relativeFrom="paragraph">
+              <wp:posOffset>10160</wp:posOffset>
+            </wp:positionV>
+            <wp:extent cx="5087620" cy="6415405"/>
+            <wp:effectExtent l="0" t="0" r="0" b="0"/>
+            <wp:wrapTopAndBottom/>
+            <wp:docPr id="2" name="Image4" descr=""/>
+            <wp:cNvGraphicFramePr>
+              <a:graphicFrameLocks xmlns:a="http://schemas.openxmlformats.org/drawingml/2006/main" noChangeAspect="1"/>
+            </wp:cNvGraphicFramePr>
+            <a:graphic xmlns:a="http://schemas.openxmlformats.org/drawingml/2006/main">
+              <a:graphicData uri="http://schemas.openxmlformats.org/drawingml/2006/picture">
+                <pic:pic xmlns:pic="http://schemas.openxmlformats.org/drawingml/2006/picture">
+                  <pic:nvPicPr>
+                    <pic:cNvPr id="2" name="Image4" descr=""/>
+                    <pic:cNvPicPr>
+                      <a:picLocks noChangeAspect="1" noChangeArrowheads="1"/>
+                    </pic:cNvPicPr>
+                  </pic:nvPicPr>
+                  <pic:blipFill>
+                    <a:blip r:embed="rId5"/>
+                    <a:srcRect l="2192" t="5233" r="49220" b="3719"/>
+                    <a:stretch>
+                      <a:fillRect/>
+                    </a:stretch>
+                  </pic:blipFill>
+                  <pic:spPr bwMode="auto">
+                    <a:xfrm>
+                      <a:off x="0" y="0"/>
+                      <a:ext cx="5087620" cy="6415405"/>
+                    </a:xfrm>
+                    <a:prstGeom prst="rect">
+                      <a:avLst/>
+                    </a:prstGeom>
+                  </pic:spPr>
+                </pic:pic>
+              </a:graphicData>
+            </a:graphic>
+          </wp:anchor>
+        </w:drawing>
+      </w:r>
+    </w:p>
+    <w:p>
+      <w:pPr>
+        <w:pStyle w:val="PreformattedText"/>
+        <w:spacing w:lineRule="auto" w:line="360" w:before="0" w:after="0"/>
+        <w:ind w:left="0" w:right="0" w:firstLine="850"/>
+        <w:jc w:val="both"/>
+        <w:rPr>
+          <w:rFonts w:ascii="Arial" w:hAnsi="Arial"/>
+          <w:sz w:val="24"/>
+          <w:szCs w:val="24"/>
+          <w:lang w:val="es-MX"/>
+        </w:rPr>
+      </w:pPr>
+      <w:r>
+        <w:rPr>
+          <w:rFonts w:ascii="Arial" w:hAnsi="Arial"/>
+          <w:sz w:val="24"/>
+          <w:szCs w:val="24"/>
+          <w:lang w:val="es-MX"/>
+        </w:rPr>
+        <w:drawing>
+          <wp:anchor behindDoc="0" distT="0" distB="2540" distL="114300" distR="114300" simplePos="0" locked="0" layoutInCell="1" allowOverlap="1" relativeHeight="5">
+            <wp:simplePos x="0" y="0"/>
+            <wp:positionH relativeFrom="column">
+              <wp:posOffset>124460</wp:posOffset>
+            </wp:positionH>
+            <wp:positionV relativeFrom="paragraph">
+              <wp:posOffset>-62865</wp:posOffset>
+            </wp:positionV>
+            <wp:extent cx="5278120" cy="7275195"/>
+            <wp:effectExtent l="0" t="0" r="0" b="0"/>
+            <wp:wrapTopAndBottom/>
+            <wp:docPr id="3" name="Image5" descr=""/>
+            <wp:cNvGraphicFramePr>
+              <a:graphicFrameLocks xmlns:a="http://schemas.openxmlformats.org/drawingml/2006/main" noChangeAspect="1"/>
+            </wp:cNvGraphicFramePr>
+            <a:graphic xmlns:a="http://schemas.openxmlformats.org/drawingml/2006/main">
+              <a:graphicData uri="http://schemas.openxmlformats.org/drawingml/2006/picture">
+                <pic:pic xmlns:pic="http://schemas.openxmlformats.org/drawingml/2006/picture">
+                  <pic:nvPicPr>
+                    <pic:cNvPr id="3" name="Image5" descr=""/>
+                    <pic:cNvPicPr>
+                      <a:picLocks noChangeAspect="1" noChangeArrowheads="1"/>
+                    </pic:cNvPicPr>
+                  </pic:nvPicPr>
+                  <pic:blipFill>
+                    <a:blip r:embed="rId6"/>
+                    <a:srcRect l="52743" t="4924" r="2079" b="2557"/>
+                    <a:stretch>
+                      <a:fillRect/>
+                    </a:stretch>
+                  </pic:blipFill>
+                  <pic:spPr bwMode="auto">
+                    <a:xfrm>
+                      <a:off x="0" y="0"/>
+                      <a:ext cx="5278120" cy="7275195"/>
+                    </a:xfrm>
+                    <a:prstGeom prst="rect">
+                      <a:avLst/>
+                    </a:prstGeom>
+                  </pic:spPr>
+                </pic:pic>
+              </a:graphicData>
+            </a:graphic>
+          </wp:anchor>
+        </w:drawing>
+      </w:r>
+    </w:p>
+    <w:p>
+      <w:pPr>
+        <w:pStyle w:val="PreformattedText"/>
+        <w:spacing w:lineRule="auto" w:line="360" w:before="0" w:after="0"/>
+        <w:ind w:left="0" w:right="0" w:firstLine="850"/>
+        <w:jc w:val="both"/>
+        <w:rPr>
+          <w:rFonts w:ascii="Arial" w:hAnsi="Arial"/>
+          <w:sz w:val="24"/>
+          <w:szCs w:val="24"/>
+          <w:lang w:val="es-MX"/>
+        </w:rPr>
+      </w:pPr>
+      <w:r>
+        <w:rPr>
+          <w:rFonts w:ascii="Arial" w:hAnsi="Arial"/>
+          <w:sz w:val="24"/>
+          <w:szCs w:val="24"/>
+          <w:lang w:val="es-MX"/>
+        </w:rPr>
+      </w:r>
+    </w:p>
+    <w:p>
+      <w:pPr>
+        <w:pStyle w:val="PreformattedText"/>
+        <w:spacing w:lineRule="auto" w:line="360" w:before="0" w:after="0"/>
+        <w:ind w:left="0" w:right="0" w:firstLine="850"/>
+        <w:jc w:val="both"/>
+        <w:rPr>
+          <w:rFonts w:ascii="Arial" w:hAnsi="Arial"/>
+          <w:sz w:val="24"/>
+          <w:szCs w:val="24"/>
+          <w:lang w:val="es-MX"/>
+        </w:rPr>
+      </w:pPr>
+      <w:r>
+        <w:rPr>
+          <w:rFonts w:ascii="Arial" w:hAnsi="Arial"/>
+          <w:sz w:val="24"/>
+          <w:szCs w:val="24"/>
+          <w:lang w:val="es-MX"/>
+        </w:rPr>
+        <w:t>Definir Dispositivos de Escaneo</w:t>
+      </w:r>
+    </w:p>
+    <w:p>
+      <w:pPr>
+        <w:pStyle w:val="PreformattedText"/>
+        <w:spacing w:lineRule="auto" w:line="360" w:before="0" w:after="0"/>
+        <w:ind w:left="0" w:right="0" w:firstLine="850"/>
+        <w:jc w:val="both"/>
+        <w:rPr>
+          <w:rFonts w:ascii="Arial" w:hAnsi="Arial"/>
+          <w:sz w:val="24"/>
+          <w:szCs w:val="24"/>
+          <w:lang w:val="es-MX"/>
+        </w:rPr>
+      </w:pPr>
+      <w:r>
+        <w:rPr>
+          <w:rFonts w:ascii="Arial" w:hAnsi="Arial"/>
+          <w:sz w:val="24"/>
+          <w:szCs w:val="24"/>
+          <w:lang w:val="es-MX"/>
+        </w:rPr>
+        <w:drawing>
+          <wp:anchor behindDoc="0" distT="0" distB="5080" distL="114300" distR="114300" simplePos="0" locked="0" layoutInCell="1" allowOverlap="1" relativeHeight="6">
+            <wp:simplePos x="0" y="0"/>
+            <wp:positionH relativeFrom="column">
+              <wp:posOffset>-83820</wp:posOffset>
+            </wp:positionH>
+            <wp:positionV relativeFrom="paragraph">
+              <wp:posOffset>259715</wp:posOffset>
+            </wp:positionV>
+            <wp:extent cx="5582920" cy="6929755"/>
+            <wp:effectExtent l="0" t="0" r="0" b="0"/>
+            <wp:wrapTopAndBottom/>
+            <wp:docPr id="4" name="Image10" descr=""/>
+            <wp:cNvGraphicFramePr>
+              <a:graphicFrameLocks xmlns:a="http://schemas.openxmlformats.org/drawingml/2006/main" noChangeAspect="1"/>
+            </wp:cNvGraphicFramePr>
+            <a:graphic xmlns:a="http://schemas.openxmlformats.org/drawingml/2006/main">
+              <a:graphicData uri="http://schemas.openxmlformats.org/drawingml/2006/picture">
+                <pic:pic xmlns:pic="http://schemas.openxmlformats.org/drawingml/2006/picture">
+                  <pic:nvPicPr>
+                    <pic:cNvPr id="4" name="Image10" descr=""/>
+                    <pic:cNvPicPr>
+                      <a:picLocks noChangeAspect="1" noChangeArrowheads="1"/>
+                    </pic:cNvPicPr>
+                  </pic:nvPicPr>
+                  <pic:blipFill>
+                    <a:blip r:embed="rId7"/>
+                    <a:srcRect l="2783" t="3310" r="2603" b="2212"/>
+                    <a:stretch>
+                      <a:fillRect/>
+                    </a:stretch>
+                  </pic:blipFill>
+                  <pic:spPr bwMode="auto">
+                    <a:xfrm>
+                      <a:off x="0" y="0"/>
+                      <a:ext cx="5582920" cy="6929755"/>
+                    </a:xfrm>
+                    <a:prstGeom prst="rect">
+                      <a:avLst/>
+                    </a:prstGeom>
+                  </pic:spPr>
+                </pic:pic>
+              </a:graphicData>
+            </a:graphic>
+          </wp:anchor>
+        </w:drawing>
+      </w:r>
+    </w:p>
+    <w:p>
+      <w:pPr>
+        <w:pStyle w:val="PreformattedText"/>
+        <w:spacing w:lineRule="auto" w:line="360" w:before="0" w:after="0"/>
+        <w:ind w:left="0" w:right="0" w:firstLine="850"/>
+        <w:jc w:val="both"/>
+        <w:rPr>
+          <w:rFonts w:ascii="Arial" w:hAnsi="Arial"/>
+          <w:sz w:val="24"/>
+          <w:szCs w:val="24"/>
+          <w:lang w:val="es-MX"/>
+        </w:rPr>
+      </w:pPr>
+      <w:r>
+        <w:rPr>
+          <w:rFonts w:ascii="Arial" w:hAnsi="Arial"/>
+          <w:sz w:val="24"/>
+          <w:szCs w:val="24"/>
+          <w:lang w:val="es-MX"/>
+        </w:rPr>
+      </w:r>
+    </w:p>
+    <w:p>
+      <w:pPr>
+        <w:pStyle w:val="PreformattedText"/>
+        <w:spacing w:lineRule="auto" w:line="360" w:before="0" w:after="0"/>
+        <w:ind w:left="0" w:right="0" w:firstLine="850"/>
+        <w:jc w:val="both"/>
+        <w:rPr>
+          <w:rFonts w:ascii="Arial" w:hAnsi="Arial"/>
+          <w:sz w:val="24"/>
+          <w:szCs w:val="24"/>
+          <w:lang w:val="es-MX"/>
+        </w:rPr>
+      </w:pPr>
+      <w:r>
+        <w:rPr>
+          <w:rFonts w:ascii="Arial" w:hAnsi="Arial"/>
+          <w:sz w:val="24"/>
+          <w:szCs w:val="24"/>
+          <w:lang w:val="es-MX"/>
+        </w:rPr>
         <w:t>2.</w:t>
       </w:r>
       <w:r>
@@ -10846,6 +11835,96 @@
           <w:szCs w:val="24"/>
           <w:lang w:val="es-MX"/>
         </w:rPr>
+        <w:drawing>
+          <wp:anchor behindDoc="0" distT="0" distB="8890" distL="114300" distR="120650" simplePos="0" locked="0" layoutInCell="1" allowOverlap="1" relativeHeight="7">
+            <wp:simplePos x="0" y="0"/>
+            <wp:positionH relativeFrom="column">
+              <wp:posOffset>42545</wp:posOffset>
+            </wp:positionH>
+            <wp:positionV relativeFrom="paragraph">
+              <wp:posOffset>365125</wp:posOffset>
+            </wp:positionV>
+            <wp:extent cx="5441950" cy="7002145"/>
+            <wp:effectExtent l="0" t="0" r="0" b="0"/>
+            <wp:wrapTopAndBottom/>
+            <wp:docPr id="5" name="Image27" descr=""/>
+            <wp:cNvGraphicFramePr>
+              <a:graphicFrameLocks xmlns:a="http://schemas.openxmlformats.org/drawingml/2006/main" noChangeAspect="1"/>
+            </wp:cNvGraphicFramePr>
+            <a:graphic xmlns:a="http://schemas.openxmlformats.org/drawingml/2006/main">
+              <a:graphicData uri="http://schemas.openxmlformats.org/drawingml/2006/picture">
+                <pic:pic xmlns:pic="http://schemas.openxmlformats.org/drawingml/2006/picture">
+                  <pic:nvPicPr>
+                    <pic:cNvPr id="5" name="Image27" descr=""/>
+                    <pic:cNvPicPr>
+                      <a:picLocks noChangeAspect="1" noChangeArrowheads="1"/>
+                    </pic:cNvPicPr>
+                  </pic:nvPicPr>
+                  <pic:blipFill>
+                    <a:blip r:embed="rId8"/>
+                    <a:srcRect l="927" t="2481" r="47848" b="1245"/>
+                    <a:stretch>
+                      <a:fillRect/>
+                    </a:stretch>
+                  </pic:blipFill>
+                  <pic:spPr bwMode="auto">
+                    <a:xfrm>
+                      <a:off x="0" y="0"/>
+                      <a:ext cx="5441950" cy="7002145"/>
+                    </a:xfrm>
+                    <a:prstGeom prst="rect">
+                      <a:avLst/>
+                    </a:prstGeom>
+                  </pic:spPr>
+                </pic:pic>
+              </a:graphicData>
+            </a:graphic>
+          </wp:anchor>
+        </w:drawing>
+      </w:r>
+    </w:p>
+    <w:p>
+      <w:pPr>
+        <w:pStyle w:val="PreformattedText"/>
+        <w:spacing w:lineRule="auto" w:line="360" w:before="0" w:after="0"/>
+        <w:ind w:left="0" w:right="0" w:firstLine="850"/>
+        <w:jc w:val="both"/>
+        <w:rPr>
+          <w:rFonts w:ascii="Arial" w:hAnsi="Arial"/>
+          <w:sz w:val="24"/>
+          <w:szCs w:val="24"/>
+          <w:lang w:val="es-MX"/>
+        </w:rPr>
+      </w:pPr>
+      <w:r>
+        <w:rPr>
+          <w:rFonts w:ascii="Arial" w:hAnsi="Arial"/>
+          <w:sz w:val="24"/>
+          <w:szCs w:val="24"/>
+          <w:lang w:val="es-MX"/>
+        </w:rPr>
+      </w:r>
+    </w:p>
+    <w:p>
+      <w:pPr>
+        <w:pStyle w:val="PreformattedText"/>
+        <w:spacing w:lineRule="auto" w:line="360" w:before="0" w:after="0"/>
+        <w:ind w:left="0" w:right="0" w:firstLine="850"/>
+        <w:jc w:val="both"/>
+        <w:rPr>
+          <w:rFonts w:ascii="Arial" w:hAnsi="Arial"/>
+          <w:sz w:val="24"/>
+          <w:szCs w:val="24"/>
+          <w:lang w:val="es-MX"/>
+        </w:rPr>
+      </w:pPr>
+      <w:r>
+        <w:rPr>
+          <w:rFonts w:ascii="Arial" w:hAnsi="Arial"/>
+          <w:sz w:val="24"/>
+          <w:szCs w:val="24"/>
+          <w:lang w:val="es-MX"/>
+        </w:rPr>
         <w:t>2.</w:t>
       </w:r>
       <w:r>
@@ -10887,84 +11966,878 @@
           <w:szCs w:val="24"/>
           <w:lang w:val="es-MX"/>
         </w:rPr>
-        <w:t>2.</w:t>
-      </w:r>
-      <w:r>
-        <w:rPr>
-          <w:rFonts w:ascii="Arial" w:hAnsi="Arial"/>
-          <w:sz w:val="24"/>
-          <w:szCs w:val="24"/>
-          <w:lang w:val="es-MX"/>
-        </w:rPr>
-        <w:t>8</w:t>
-      </w:r>
-      <w:r>
-        <w:rPr>
-          <w:rFonts w:ascii="Arial" w:hAnsi="Arial"/>
-          <w:sz w:val="24"/>
-          <w:szCs w:val="24"/>
-          <w:lang w:val="es-MX"/>
-        </w:rPr>
-        <w:t>. Diagrama de Interfaces *</w:t>
-      </w:r>
-      <w:r>
-        <w:rPr>
-          <w:rFonts w:ascii="Arial" w:hAnsi="Arial"/>
-          <w:sz w:val="24"/>
-          <w:szCs w:val="24"/>
-          <w:lang w:val="es-MX"/>
-        </w:rPr>
-        <w:t>Opcional</w:t>
-      </w:r>
-    </w:p>
-    <w:p>
-      <w:pPr>
-        <w:pStyle w:val="PreformattedText"/>
-        <w:spacing w:lineRule="auto" w:line="360" w:before="0" w:after="0"/>
-        <w:ind w:left="0" w:right="0" w:firstLine="850"/>
-        <w:jc w:val="both"/>
-        <w:rPr>
-          <w:rFonts w:ascii="Arial" w:hAnsi="Arial"/>
-          <w:sz w:val="24"/>
-          <w:szCs w:val="24"/>
-          <w:lang w:val="es-MX"/>
-        </w:rPr>
-      </w:pPr>
-      <w:r>
-        <w:rPr>
-          <w:rFonts w:ascii="Arial" w:hAnsi="Arial"/>
-          <w:sz w:val="24"/>
-          <w:szCs w:val="24"/>
-          <w:lang w:val="es-MX"/>
-        </w:rPr>
-        <w:t>2.</w:t>
-      </w:r>
-      <w:r>
-        <w:rPr>
-          <w:rFonts w:ascii="Arial" w:hAnsi="Arial"/>
-          <w:sz w:val="24"/>
-          <w:szCs w:val="24"/>
-          <w:lang w:val="es-MX"/>
-        </w:rPr>
-        <w:t>9</w:t>
-      </w:r>
-      <w:r>
-        <w:rPr>
-          <w:rFonts w:ascii="Arial" w:hAnsi="Arial"/>
-          <w:sz w:val="24"/>
-          <w:szCs w:val="24"/>
-          <w:lang w:val="es-MX"/>
-        </w:rPr>
-        <w:t>. Diagrama de Arquitectura *</w:t>
-      </w:r>
-      <w:r>
-        <w:rPr>
-          <w:rFonts w:ascii="Arial" w:hAnsi="Arial"/>
-          <w:sz w:val="24"/>
-          <w:szCs w:val="24"/>
-          <w:lang w:val="es-MX"/>
-        </w:rPr>
-        <w:t>Opcional</w:t>
+        <w:t>Escanear Expediente Físico – Flujo Normal</w:t>
+      </w:r>
+    </w:p>
+    <w:p>
+      <w:pPr>
+        <w:pStyle w:val="PreformattedText"/>
+        <w:spacing w:lineRule="auto" w:line="360" w:before="0" w:after="0"/>
+        <w:ind w:left="0" w:right="0" w:firstLine="850"/>
+        <w:jc w:val="both"/>
+        <w:rPr>
+          <w:rFonts w:ascii="Arial" w:hAnsi="Arial"/>
+          <w:sz w:val="24"/>
+          <w:szCs w:val="24"/>
+          <w:lang w:val="es-MX"/>
+        </w:rPr>
+      </w:pPr>
+      <w:r>
+        <w:rPr>
+          <w:rFonts w:ascii="Arial" w:hAnsi="Arial"/>
+          <w:sz w:val="24"/>
+          <w:szCs w:val="24"/>
+          <w:lang w:val="es-MX"/>
+        </w:rPr>
+        <w:drawing>
+          <wp:anchor behindDoc="0" distT="0" distB="0" distL="0" distR="0" simplePos="0" locked="0" layoutInCell="1" allowOverlap="1" relativeHeight="14">
+            <wp:simplePos x="0" y="0"/>
+            <wp:positionH relativeFrom="column">
+              <wp:align>center</wp:align>
+            </wp:positionH>
+            <wp:positionV relativeFrom="paragraph">
+              <wp:posOffset>635</wp:posOffset>
+            </wp:positionV>
+            <wp:extent cx="5365115" cy="7036435"/>
+            <wp:effectExtent l="0" t="0" r="0" b="0"/>
+            <wp:wrapTopAndBottom/>
+            <wp:docPr id="6" name="Image1" descr=""/>
+            <wp:cNvGraphicFramePr>
+              <a:graphicFrameLocks xmlns:a="http://schemas.openxmlformats.org/drawingml/2006/main" noChangeAspect="1"/>
+            </wp:cNvGraphicFramePr>
+            <a:graphic xmlns:a="http://schemas.openxmlformats.org/drawingml/2006/main">
+              <a:graphicData uri="http://schemas.openxmlformats.org/drawingml/2006/picture">
+                <pic:pic xmlns:pic="http://schemas.openxmlformats.org/drawingml/2006/picture">
+                  <pic:nvPicPr>
+                    <pic:cNvPr id="6" name="Image1" descr=""/>
+                    <pic:cNvPicPr>
+                      <a:picLocks noChangeAspect="1" noChangeArrowheads="1"/>
+                    </pic:cNvPicPr>
+                  </pic:nvPicPr>
+                  <pic:blipFill>
+                    <a:blip r:embed="rId9"/>
+                    <a:stretch>
+                      <a:fillRect/>
+                    </a:stretch>
+                  </pic:blipFill>
+                  <pic:spPr bwMode="auto">
+                    <a:xfrm>
+                      <a:off x="0" y="0"/>
+                      <a:ext cx="5365115" cy="7036435"/>
+                    </a:xfrm>
+                    <a:prstGeom prst="rect">
+                      <a:avLst/>
+                    </a:prstGeom>
+                  </pic:spPr>
+                </pic:pic>
+              </a:graphicData>
+            </a:graphic>
+          </wp:anchor>
+        </w:drawing>
+      </w:r>
+    </w:p>
+    <w:p>
+      <w:pPr>
+        <w:pStyle w:val="PreformattedText"/>
+        <w:spacing w:lineRule="auto" w:line="360" w:before="0" w:after="0"/>
+        <w:ind w:left="0" w:right="0" w:firstLine="850"/>
+        <w:jc w:val="both"/>
+        <w:rPr>
+          <w:rFonts w:ascii="Arial" w:hAnsi="Arial"/>
+          <w:sz w:val="24"/>
+          <w:szCs w:val="24"/>
+          <w:lang w:val="es-MX"/>
+        </w:rPr>
+      </w:pPr>
+      <w:r>
+        <w:rPr>
+          <w:rFonts w:ascii="Arial" w:hAnsi="Arial"/>
+          <w:sz w:val="24"/>
+          <w:szCs w:val="24"/>
+          <w:lang w:val="es-MX"/>
+        </w:rPr>
+      </w:r>
+    </w:p>
+    <w:p>
+      <w:pPr>
+        <w:pStyle w:val="PreformattedText"/>
+        <w:spacing w:lineRule="auto" w:line="360" w:before="0" w:after="0"/>
+        <w:ind w:left="0" w:right="0" w:firstLine="850"/>
+        <w:jc w:val="both"/>
+        <w:rPr>
+          <w:rFonts w:ascii="Arial" w:hAnsi="Arial"/>
+          <w:sz w:val="24"/>
+          <w:szCs w:val="24"/>
+          <w:lang w:val="es-MX"/>
+        </w:rPr>
+      </w:pPr>
+      <w:r>
+        <w:rPr>
+          <w:rFonts w:ascii="Arial" w:hAnsi="Arial"/>
+          <w:sz w:val="24"/>
+          <w:szCs w:val="24"/>
+          <w:lang w:val="es-MX"/>
+        </w:rPr>
+        <w:drawing>
+          <wp:anchor behindDoc="0" distT="0" distB="0" distL="0" distR="0" simplePos="0" locked="0" layoutInCell="1" allowOverlap="1" relativeHeight="15">
+            <wp:simplePos x="0" y="0"/>
+            <wp:positionH relativeFrom="column">
+              <wp:posOffset>328930</wp:posOffset>
+            </wp:positionH>
+            <wp:positionV relativeFrom="paragraph">
+              <wp:posOffset>-36830</wp:posOffset>
+            </wp:positionV>
+            <wp:extent cx="5108575" cy="6417310"/>
+            <wp:effectExtent l="0" t="0" r="0" b="0"/>
+            <wp:wrapTopAndBottom/>
+            <wp:docPr id="7" name="Image2" descr=""/>
+            <wp:cNvGraphicFramePr>
+              <a:graphicFrameLocks xmlns:a="http://schemas.openxmlformats.org/drawingml/2006/main" noChangeAspect="1"/>
+            </wp:cNvGraphicFramePr>
+            <a:graphic xmlns:a="http://schemas.openxmlformats.org/drawingml/2006/main">
+              <a:graphicData uri="http://schemas.openxmlformats.org/drawingml/2006/picture">
+                <pic:pic xmlns:pic="http://schemas.openxmlformats.org/drawingml/2006/picture">
+                  <pic:nvPicPr>
+                    <pic:cNvPr id="7" name="Image2" descr=""/>
+                    <pic:cNvPicPr>
+                      <a:picLocks noChangeAspect="1" noChangeArrowheads="1"/>
+                    </pic:cNvPicPr>
+                  </pic:nvPicPr>
+                  <pic:blipFill>
+                    <a:blip r:embed="rId10"/>
+                    <a:stretch>
+                      <a:fillRect/>
+                    </a:stretch>
+                  </pic:blipFill>
+                  <pic:spPr bwMode="auto">
+                    <a:xfrm>
+                      <a:off x="0" y="0"/>
+                      <a:ext cx="5108575" cy="6417310"/>
+                    </a:xfrm>
+                    <a:prstGeom prst="rect">
+                      <a:avLst/>
+                    </a:prstGeom>
+                  </pic:spPr>
+                </pic:pic>
+              </a:graphicData>
+            </a:graphic>
+          </wp:anchor>
+        </w:drawing>
+      </w:r>
+    </w:p>
+    <w:p>
+      <w:pPr>
+        <w:pStyle w:val="PreformattedText"/>
+        <w:spacing w:lineRule="auto" w:line="360" w:before="0" w:after="0"/>
+        <w:ind w:left="0" w:right="0" w:firstLine="850"/>
+        <w:jc w:val="both"/>
+        <w:rPr>
+          <w:rFonts w:ascii="Arial" w:hAnsi="Arial"/>
+          <w:sz w:val="24"/>
+          <w:szCs w:val="24"/>
+          <w:lang w:val="es-MX"/>
+        </w:rPr>
+      </w:pPr>
+      <w:r>
+        <w:rPr>
+          <w:rFonts w:ascii="Arial" w:hAnsi="Arial"/>
+          <w:sz w:val="24"/>
+          <w:szCs w:val="24"/>
+          <w:lang w:val="es-MX"/>
+        </w:rPr>
+      </w:r>
+    </w:p>
+    <w:p>
+      <w:pPr>
+        <w:pStyle w:val="PreformattedText"/>
+        <w:spacing w:lineRule="auto" w:line="360" w:before="0" w:after="0"/>
+        <w:ind w:left="0" w:right="0" w:firstLine="850"/>
+        <w:jc w:val="both"/>
+        <w:rPr>
+          <w:rFonts w:ascii="Arial" w:hAnsi="Arial"/>
+          <w:sz w:val="24"/>
+          <w:szCs w:val="24"/>
+          <w:lang w:val="es-MX"/>
+        </w:rPr>
+      </w:pPr>
+      <w:r>
+        <w:rPr>
+          <w:rFonts w:ascii="Arial" w:hAnsi="Arial"/>
+          <w:sz w:val="24"/>
+          <w:szCs w:val="24"/>
+          <w:lang w:val="es-MX"/>
+        </w:rPr>
+      </w:r>
+    </w:p>
+    <w:p>
+      <w:pPr>
+        <w:pStyle w:val="PreformattedText"/>
+        <w:spacing w:lineRule="auto" w:line="360" w:before="0" w:after="0"/>
+        <w:ind w:left="0" w:right="0" w:firstLine="850"/>
+        <w:jc w:val="both"/>
+        <w:rPr>
+          <w:rFonts w:ascii="Arial" w:hAnsi="Arial"/>
+          <w:sz w:val="24"/>
+          <w:szCs w:val="24"/>
+          <w:lang w:val="es-MX"/>
+        </w:rPr>
+      </w:pPr>
+      <w:r>
+        <w:rPr>
+          <w:rFonts w:ascii="Arial" w:hAnsi="Arial"/>
+          <w:sz w:val="24"/>
+          <w:szCs w:val="24"/>
+          <w:lang w:val="es-MX"/>
+        </w:rPr>
+      </w:r>
+    </w:p>
+    <w:p>
+      <w:pPr>
+        <w:pStyle w:val="PreformattedText"/>
+        <w:spacing w:lineRule="auto" w:line="360" w:before="0" w:after="0"/>
+        <w:ind w:left="0" w:right="0" w:firstLine="850"/>
+        <w:jc w:val="both"/>
+        <w:rPr>
+          <w:rFonts w:ascii="Arial" w:hAnsi="Arial"/>
+          <w:sz w:val="24"/>
+          <w:szCs w:val="24"/>
+          <w:lang w:val="es-MX"/>
+        </w:rPr>
+      </w:pPr>
+      <w:r>
+        <w:rPr>
+          <w:rFonts w:ascii="Arial" w:hAnsi="Arial"/>
+          <w:sz w:val="24"/>
+          <w:szCs w:val="24"/>
+          <w:lang w:val="es-MX"/>
+        </w:rPr>
+        <w:t>Escanear Expediente Físico – Flujos Alternativos</w:t>
+      </w:r>
+    </w:p>
+    <w:p>
+      <w:pPr>
+        <w:pStyle w:val="PreformattedText"/>
+        <w:spacing w:lineRule="auto" w:line="360" w:before="0" w:after="0"/>
+        <w:ind w:left="0" w:right="0" w:firstLine="850"/>
+        <w:jc w:val="both"/>
+        <w:rPr>
+          <w:rFonts w:ascii="Arial" w:hAnsi="Arial"/>
+          <w:sz w:val="24"/>
+          <w:szCs w:val="24"/>
+          <w:lang w:val="es-MX"/>
+        </w:rPr>
+      </w:pPr>
+      <w:r>
+        <w:rPr>
+          <w:rFonts w:ascii="Arial" w:hAnsi="Arial"/>
+          <w:sz w:val="24"/>
+          <w:szCs w:val="24"/>
+          <w:lang w:val="es-MX"/>
+        </w:rPr>
+        <w:drawing>
+          <wp:anchor behindDoc="0" distT="0" distB="0" distL="114300" distR="114300" simplePos="0" locked="0" layoutInCell="1" allowOverlap="1" relativeHeight="8">
+            <wp:simplePos x="0" y="0"/>
+            <wp:positionH relativeFrom="column">
+              <wp:posOffset>-22860</wp:posOffset>
+            </wp:positionH>
+            <wp:positionV relativeFrom="paragraph">
+              <wp:posOffset>252095</wp:posOffset>
+            </wp:positionV>
+            <wp:extent cx="5295900" cy="4122420"/>
+            <wp:effectExtent l="0" t="0" r="0" b="0"/>
+            <wp:wrapTopAndBottom/>
+            <wp:docPr id="8" name="Image42" descr=""/>
+            <wp:cNvGraphicFramePr>
+              <a:graphicFrameLocks xmlns:a="http://schemas.openxmlformats.org/drawingml/2006/main" noChangeAspect="1"/>
+            </wp:cNvGraphicFramePr>
+            <a:graphic xmlns:a="http://schemas.openxmlformats.org/drawingml/2006/main">
+              <a:graphicData uri="http://schemas.openxmlformats.org/drawingml/2006/picture">
+                <pic:pic xmlns:pic="http://schemas.openxmlformats.org/drawingml/2006/picture">
+                  <pic:nvPicPr>
+                    <pic:cNvPr id="8" name="Image42" descr=""/>
+                    <pic:cNvPicPr>
+                      <a:picLocks noChangeAspect="1" noChangeArrowheads="1"/>
+                    </pic:cNvPicPr>
+                  </pic:nvPicPr>
+                  <pic:blipFill>
+                    <a:blip r:embed="rId11"/>
+                    <a:stretch>
+                      <a:fillRect/>
+                    </a:stretch>
+                  </pic:blipFill>
+                  <pic:spPr bwMode="auto">
+                    <a:xfrm>
+                      <a:off x="0" y="0"/>
+                      <a:ext cx="5295900" cy="4122420"/>
+                    </a:xfrm>
+                    <a:prstGeom prst="rect">
+                      <a:avLst/>
+                    </a:prstGeom>
+                  </pic:spPr>
+                </pic:pic>
+              </a:graphicData>
+            </a:graphic>
+          </wp:anchor>
+        </w:drawing>
+      </w:r>
+    </w:p>
+    <w:p>
+      <w:pPr>
+        <w:pStyle w:val="PreformattedText"/>
+        <w:spacing w:lineRule="auto" w:line="360" w:before="0" w:after="0"/>
+        <w:ind w:left="0" w:right="0" w:firstLine="850"/>
+        <w:jc w:val="both"/>
+        <w:rPr>
+          <w:rFonts w:ascii="Arial" w:hAnsi="Arial"/>
+          <w:sz w:val="24"/>
+          <w:szCs w:val="24"/>
+          <w:lang w:val="es-MX"/>
+        </w:rPr>
+      </w:pPr>
+      <w:r>
+        <w:rPr>
+          <w:rFonts w:ascii="Arial" w:hAnsi="Arial"/>
+          <w:sz w:val="24"/>
+          <w:szCs w:val="24"/>
+          <w:lang w:val="es-MX"/>
+        </w:rPr>
+      </w:r>
+    </w:p>
+    <w:p>
+      <w:pPr>
+        <w:pStyle w:val="PreformattedText"/>
+        <w:spacing w:lineRule="auto" w:line="360" w:before="0" w:after="0"/>
+        <w:ind w:left="0" w:right="0" w:firstLine="850"/>
+        <w:jc w:val="both"/>
+        <w:rPr>
+          <w:rFonts w:ascii="Arial" w:hAnsi="Arial"/>
+          <w:sz w:val="24"/>
+          <w:szCs w:val="24"/>
+          <w:lang w:val="es-MX"/>
+        </w:rPr>
+      </w:pPr>
+      <w:r>
+        <w:rPr>
+          <w:rFonts w:ascii="Arial" w:hAnsi="Arial"/>
+          <w:sz w:val="24"/>
+          <w:szCs w:val="24"/>
+          <w:lang w:val="es-MX"/>
+        </w:rPr>
+        <w:drawing>
+          <wp:anchor behindDoc="0" distT="0" distB="0" distL="114300" distR="114300" simplePos="0" locked="0" layoutInCell="1" allowOverlap="1" relativeHeight="9">
+            <wp:simplePos x="0" y="0"/>
+            <wp:positionH relativeFrom="column">
+              <wp:posOffset>1624965</wp:posOffset>
+            </wp:positionH>
+            <wp:positionV relativeFrom="paragraph">
+              <wp:posOffset>130810</wp:posOffset>
+            </wp:positionV>
+            <wp:extent cx="2343150" cy="2751455"/>
+            <wp:effectExtent l="0" t="0" r="0" b="0"/>
+            <wp:wrapTopAndBottom/>
+            <wp:docPr id="9" name="Image43" descr=""/>
+            <wp:cNvGraphicFramePr>
+              <a:graphicFrameLocks xmlns:a="http://schemas.openxmlformats.org/drawingml/2006/main" noChangeAspect="1"/>
+            </wp:cNvGraphicFramePr>
+            <a:graphic xmlns:a="http://schemas.openxmlformats.org/drawingml/2006/main">
+              <a:graphicData uri="http://schemas.openxmlformats.org/drawingml/2006/picture">
+                <pic:pic xmlns:pic="http://schemas.openxmlformats.org/drawingml/2006/picture">
+                  <pic:nvPicPr>
+                    <pic:cNvPr id="9" name="Image43" descr=""/>
+                    <pic:cNvPicPr>
+                      <a:picLocks noChangeAspect="1" noChangeArrowheads="1"/>
+                    </pic:cNvPicPr>
+                  </pic:nvPicPr>
+                  <pic:blipFill>
+                    <a:blip r:embed="rId12"/>
+                    <a:stretch>
+                      <a:fillRect/>
+                    </a:stretch>
+                  </pic:blipFill>
+                  <pic:spPr bwMode="auto">
+                    <a:xfrm>
+                      <a:off x="0" y="0"/>
+                      <a:ext cx="2343150" cy="2751455"/>
+                    </a:xfrm>
+                    <a:prstGeom prst="rect">
+                      <a:avLst/>
+                    </a:prstGeom>
+                  </pic:spPr>
+                </pic:pic>
+              </a:graphicData>
+            </a:graphic>
+          </wp:anchor>
+        </w:drawing>
+      </w:r>
+    </w:p>
+    <w:p>
+      <w:pPr>
+        <w:pStyle w:val="PreformattedText"/>
+        <w:spacing w:lineRule="auto" w:line="360" w:before="0" w:after="0"/>
+        <w:ind w:left="0" w:right="0" w:firstLine="850"/>
+        <w:jc w:val="both"/>
+        <w:rPr>
+          <w:rFonts w:ascii="Arial" w:hAnsi="Arial"/>
+          <w:sz w:val="24"/>
+          <w:szCs w:val="24"/>
+          <w:lang w:val="es-MX"/>
+        </w:rPr>
+      </w:pPr>
+      <w:r>
+        <w:rPr>
+          <w:rFonts w:ascii="Arial" w:hAnsi="Arial"/>
+          <w:sz w:val="24"/>
+          <w:szCs w:val="24"/>
+          <w:lang w:val="es-MX"/>
+        </w:rPr>
+        <w:drawing>
+          <wp:anchor behindDoc="0" distT="0" distB="0" distL="114300" distR="120650" simplePos="0" locked="0" layoutInCell="1" allowOverlap="1" relativeHeight="10">
+            <wp:simplePos x="0" y="0"/>
+            <wp:positionH relativeFrom="column">
+              <wp:posOffset>129540</wp:posOffset>
+            </wp:positionH>
+            <wp:positionV relativeFrom="paragraph">
+              <wp:posOffset>253365</wp:posOffset>
+            </wp:positionV>
+            <wp:extent cx="5289550" cy="3568065"/>
+            <wp:effectExtent l="0" t="0" r="0" b="0"/>
+            <wp:wrapTopAndBottom/>
+            <wp:docPr id="10" name="Image44" descr=""/>
+            <wp:cNvGraphicFramePr>
+              <a:graphicFrameLocks xmlns:a="http://schemas.openxmlformats.org/drawingml/2006/main" noChangeAspect="1"/>
+            </wp:cNvGraphicFramePr>
+            <a:graphic xmlns:a="http://schemas.openxmlformats.org/drawingml/2006/main">
+              <a:graphicData uri="http://schemas.openxmlformats.org/drawingml/2006/picture">
+                <pic:pic xmlns:pic="http://schemas.openxmlformats.org/drawingml/2006/picture">
+                  <pic:nvPicPr>
+                    <pic:cNvPr id="10" name="Image44" descr=""/>
+                    <pic:cNvPicPr>
+                      <a:picLocks noChangeAspect="1" noChangeArrowheads="1"/>
+                    </pic:cNvPicPr>
+                  </pic:nvPicPr>
+                  <pic:blipFill>
+                    <a:blip r:embed="rId13"/>
+                    <a:stretch>
+                      <a:fillRect/>
+                    </a:stretch>
+                  </pic:blipFill>
+                  <pic:spPr bwMode="auto">
+                    <a:xfrm>
+                      <a:off x="0" y="0"/>
+                      <a:ext cx="5289550" cy="3568065"/>
+                    </a:xfrm>
+                    <a:prstGeom prst="rect">
+                      <a:avLst/>
+                    </a:prstGeom>
+                  </pic:spPr>
+                </pic:pic>
+              </a:graphicData>
+            </a:graphic>
+          </wp:anchor>
+        </w:drawing>
+      </w:r>
+    </w:p>
+    <w:p>
+      <w:pPr>
+        <w:pStyle w:val="PreformattedText"/>
+        <w:spacing w:lineRule="auto" w:line="360" w:before="0" w:after="0"/>
+        <w:ind w:left="0" w:right="0" w:firstLine="850"/>
+        <w:jc w:val="both"/>
+        <w:rPr>
+          <w:rFonts w:ascii="Arial" w:hAnsi="Arial"/>
+          <w:sz w:val="24"/>
+          <w:szCs w:val="24"/>
+          <w:lang w:val="es-MX"/>
+        </w:rPr>
+      </w:pPr>
+      <w:r>
+        <w:rPr>
+          <w:rFonts w:ascii="Arial" w:hAnsi="Arial"/>
+          <w:sz w:val="24"/>
+          <w:szCs w:val="24"/>
+          <w:lang w:val="es-MX"/>
+        </w:rPr>
+      </w:r>
+    </w:p>
+    <w:p>
+      <w:pPr>
+        <w:pStyle w:val="PreformattedText"/>
+        <w:spacing w:lineRule="auto" w:line="360" w:before="0" w:after="0"/>
+        <w:ind w:left="0" w:right="0" w:firstLine="850"/>
+        <w:jc w:val="both"/>
+        <w:rPr>
+          <w:rFonts w:ascii="Arial" w:hAnsi="Arial"/>
+          <w:sz w:val="24"/>
+          <w:szCs w:val="24"/>
+          <w:lang w:val="es-MX"/>
+        </w:rPr>
+      </w:pPr>
+      <w:r>
+        <w:rPr>
+          <w:rFonts w:ascii="Arial" w:hAnsi="Arial"/>
+          <w:sz w:val="24"/>
+          <w:szCs w:val="24"/>
+          <w:lang w:val="es-MX"/>
+        </w:rPr>
+        <w:drawing>
+          <wp:anchor behindDoc="0" distT="0" distB="1905" distL="114300" distR="114300" simplePos="0" locked="0" layoutInCell="1" allowOverlap="1" relativeHeight="11">
+            <wp:simplePos x="0" y="0"/>
+            <wp:positionH relativeFrom="column">
+              <wp:posOffset>885825</wp:posOffset>
+            </wp:positionH>
+            <wp:positionV relativeFrom="paragraph">
+              <wp:posOffset>222885</wp:posOffset>
+            </wp:positionV>
+            <wp:extent cx="4078605" cy="3482340"/>
+            <wp:effectExtent l="0" t="0" r="0" b="0"/>
+            <wp:wrapTopAndBottom/>
+            <wp:docPr id="11" name="Image45" descr=""/>
+            <wp:cNvGraphicFramePr>
+              <a:graphicFrameLocks xmlns:a="http://schemas.openxmlformats.org/drawingml/2006/main" noChangeAspect="1"/>
+            </wp:cNvGraphicFramePr>
+            <a:graphic xmlns:a="http://schemas.openxmlformats.org/drawingml/2006/main">
+              <a:graphicData uri="http://schemas.openxmlformats.org/drawingml/2006/picture">
+                <pic:pic xmlns:pic="http://schemas.openxmlformats.org/drawingml/2006/picture">
+                  <pic:nvPicPr>
+                    <pic:cNvPr id="11" name="Image45" descr=""/>
+                    <pic:cNvPicPr>
+                      <a:picLocks noChangeAspect="1" noChangeArrowheads="1"/>
+                    </pic:cNvPicPr>
+                  </pic:nvPicPr>
+                  <pic:blipFill>
+                    <a:blip r:embed="rId14"/>
+                    <a:stretch>
+                      <a:fillRect/>
+                    </a:stretch>
+                  </pic:blipFill>
+                  <pic:spPr bwMode="auto">
+                    <a:xfrm>
+                      <a:off x="0" y="0"/>
+                      <a:ext cx="4078605" cy="3482340"/>
+                    </a:xfrm>
+                    <a:prstGeom prst="rect">
+                      <a:avLst/>
+                    </a:prstGeom>
+                  </pic:spPr>
+                </pic:pic>
+              </a:graphicData>
+            </a:graphic>
+          </wp:anchor>
+        </w:drawing>
+      </w:r>
+    </w:p>
+    <w:p>
+      <w:pPr>
+        <w:pStyle w:val="PreformattedText"/>
+        <w:spacing w:lineRule="auto" w:line="360" w:before="0" w:after="0"/>
+        <w:ind w:left="0" w:right="0" w:firstLine="850"/>
+        <w:jc w:val="both"/>
+        <w:rPr>
+          <w:rFonts w:ascii="Arial" w:hAnsi="Arial"/>
+          <w:sz w:val="24"/>
+          <w:szCs w:val="24"/>
+          <w:lang w:val="es-MX"/>
+        </w:rPr>
+      </w:pPr>
+      <w:r>
+        <w:rPr>
+          <w:rFonts w:ascii="Arial" w:hAnsi="Arial"/>
+          <w:sz w:val="24"/>
+          <w:szCs w:val="24"/>
+          <w:lang w:val="es-MX"/>
+        </w:rPr>
+      </w:r>
+    </w:p>
+    <w:p>
+      <w:pPr>
+        <w:pStyle w:val="PreformattedText"/>
+        <w:spacing w:lineRule="auto" w:line="360" w:before="0" w:after="0"/>
+        <w:ind w:left="0" w:right="0" w:firstLine="850"/>
+        <w:jc w:val="both"/>
+        <w:rPr>
+          <w:rFonts w:ascii="Arial" w:hAnsi="Arial"/>
+          <w:sz w:val="24"/>
+          <w:szCs w:val="24"/>
+          <w:lang w:val="es-MX"/>
+        </w:rPr>
+      </w:pPr>
+      <w:r>
+        <w:rPr>
+          <w:rFonts w:ascii="Arial" w:hAnsi="Arial"/>
+          <w:sz w:val="24"/>
+          <w:szCs w:val="24"/>
+          <w:lang w:val="es-MX"/>
+        </w:rPr>
+        <w:t>Definir Dispositivos de Escaneo – Flujo Normal</w:t>
+      </w:r>
+    </w:p>
+    <w:p>
+      <w:pPr>
+        <w:pStyle w:val="PreformattedText"/>
+        <w:spacing w:lineRule="auto" w:line="360" w:before="0" w:after="0"/>
+        <w:ind w:left="0" w:right="0" w:firstLine="850"/>
+        <w:jc w:val="both"/>
+        <w:rPr>
+          <w:rFonts w:ascii="Arial" w:hAnsi="Arial"/>
+          <w:sz w:val="24"/>
+          <w:szCs w:val="24"/>
+          <w:lang w:val="es-MX"/>
+        </w:rPr>
+      </w:pPr>
+      <w:r>
+        <w:rPr>
+          <w:rFonts w:ascii="Arial" w:hAnsi="Arial"/>
+          <w:sz w:val="24"/>
+          <w:szCs w:val="24"/>
+          <w:lang w:val="es-MX"/>
+        </w:rPr>
+        <w:drawing>
+          <wp:anchor behindDoc="0" distT="0" distB="0" distL="114300" distR="123190" simplePos="0" locked="0" layoutInCell="1" allowOverlap="1" relativeHeight="12">
+            <wp:simplePos x="0" y="0"/>
+            <wp:positionH relativeFrom="column">
+              <wp:posOffset>-32385</wp:posOffset>
+            </wp:positionH>
+            <wp:positionV relativeFrom="paragraph">
+              <wp:posOffset>178435</wp:posOffset>
+            </wp:positionV>
+            <wp:extent cx="5667375" cy="2628900"/>
+            <wp:effectExtent l="0" t="0" r="0" b="0"/>
+            <wp:wrapTopAndBottom/>
+            <wp:docPr id="12" name="Image57" descr=""/>
+            <wp:cNvGraphicFramePr>
+              <a:graphicFrameLocks xmlns:a="http://schemas.openxmlformats.org/drawingml/2006/main" noChangeAspect="1"/>
+            </wp:cNvGraphicFramePr>
+            <a:graphic xmlns:a="http://schemas.openxmlformats.org/drawingml/2006/main">
+              <a:graphicData uri="http://schemas.openxmlformats.org/drawingml/2006/picture">
+                <pic:pic xmlns:pic="http://schemas.openxmlformats.org/drawingml/2006/picture">
+                  <pic:nvPicPr>
+                    <pic:cNvPr id="12" name="Image57" descr=""/>
+                    <pic:cNvPicPr>
+                      <a:picLocks noChangeAspect="1" noChangeArrowheads="1"/>
+                    </pic:cNvPicPr>
+                  </pic:nvPicPr>
+                  <pic:blipFill>
+                    <a:blip r:embed="rId15"/>
+                    <a:srcRect l="3568" t="5589" r="13382" b="8518"/>
+                    <a:stretch>
+                      <a:fillRect/>
+                    </a:stretch>
+                  </pic:blipFill>
+                  <pic:spPr bwMode="auto">
+                    <a:xfrm>
+                      <a:off x="0" y="0"/>
+                      <a:ext cx="5667375" cy="2628900"/>
+                    </a:xfrm>
+                    <a:prstGeom prst="rect">
+                      <a:avLst/>
+                    </a:prstGeom>
+                  </pic:spPr>
+                </pic:pic>
+              </a:graphicData>
+            </a:graphic>
+          </wp:anchor>
+        </w:drawing>
+      </w:r>
+    </w:p>
+    <w:p>
+      <w:pPr>
+        <w:pStyle w:val="PreformattedText"/>
+        <w:spacing w:lineRule="auto" w:line="360" w:before="0" w:after="0"/>
+        <w:ind w:left="0" w:right="0" w:firstLine="850"/>
+        <w:jc w:val="both"/>
+        <w:rPr>
+          <w:rFonts w:ascii="Arial" w:hAnsi="Arial"/>
+          <w:sz w:val="24"/>
+          <w:szCs w:val="24"/>
+          <w:lang w:val="es-MX"/>
+        </w:rPr>
+      </w:pPr>
+      <w:r>
+        <w:rPr>
+          <w:rFonts w:ascii="Arial" w:hAnsi="Arial"/>
+          <w:sz w:val="24"/>
+          <w:szCs w:val="24"/>
+          <w:lang w:val="es-MX"/>
+        </w:rPr>
+      </w:r>
+    </w:p>
+    <w:p>
+      <w:pPr>
+        <w:pStyle w:val="PreformattedText"/>
+        <w:spacing w:lineRule="auto" w:line="360" w:before="0" w:after="0"/>
+        <w:ind w:left="0" w:right="0" w:firstLine="850"/>
+        <w:jc w:val="both"/>
+        <w:rPr>
+          <w:rFonts w:ascii="Arial" w:hAnsi="Arial"/>
+          <w:sz w:val="24"/>
+          <w:szCs w:val="24"/>
+          <w:lang w:val="es-MX"/>
+        </w:rPr>
+      </w:pPr>
+      <w:r>
+        <w:rPr>
+          <w:rFonts w:ascii="Arial" w:hAnsi="Arial"/>
+          <w:sz w:val="24"/>
+          <w:szCs w:val="24"/>
+          <w:lang w:val="es-MX"/>
+        </w:rPr>
+        <w:t>Definir Dispositivos de Escaneo – Flujo Alterno No hay dispositivos de escaneo</w:t>
+      </w:r>
+    </w:p>
+    <w:p>
+      <w:pPr>
+        <w:pStyle w:val="PreformattedText"/>
+        <w:spacing w:lineRule="auto" w:line="360" w:before="0" w:after="0"/>
+        <w:ind w:left="0" w:right="0" w:firstLine="850"/>
+        <w:jc w:val="both"/>
+        <w:rPr>
+          <w:rFonts w:ascii="Arial" w:hAnsi="Arial"/>
+          <w:sz w:val="24"/>
+          <w:szCs w:val="24"/>
+          <w:lang w:val="es-MX"/>
+        </w:rPr>
+      </w:pPr>
+      <w:r>
+        <w:rPr>
+          <w:rFonts w:ascii="Arial" w:hAnsi="Arial"/>
+          <w:sz w:val="24"/>
+          <w:szCs w:val="24"/>
+          <w:lang w:val="es-MX"/>
+        </w:rPr>
+        <w:drawing>
+          <wp:anchor behindDoc="0" distT="0" distB="9525" distL="114300" distR="120650" simplePos="0" locked="0" layoutInCell="1" allowOverlap="1" relativeHeight="13">
+            <wp:simplePos x="0" y="0"/>
+            <wp:positionH relativeFrom="column">
+              <wp:posOffset>24765</wp:posOffset>
+            </wp:positionH>
+            <wp:positionV relativeFrom="paragraph">
+              <wp:posOffset>172720</wp:posOffset>
+            </wp:positionV>
+            <wp:extent cx="5403850" cy="2276475"/>
+            <wp:effectExtent l="0" t="0" r="0" b="0"/>
+            <wp:wrapTopAndBottom/>
+            <wp:docPr id="13" name="Image58" descr=""/>
+            <wp:cNvGraphicFramePr>
+              <a:graphicFrameLocks xmlns:a="http://schemas.openxmlformats.org/drawingml/2006/main" noChangeAspect="1"/>
+            </wp:cNvGraphicFramePr>
+            <a:graphic xmlns:a="http://schemas.openxmlformats.org/drawingml/2006/main">
+              <a:graphicData uri="http://schemas.openxmlformats.org/drawingml/2006/picture">
+                <pic:pic xmlns:pic="http://schemas.openxmlformats.org/drawingml/2006/picture">
+                  <pic:nvPicPr>
+                    <pic:cNvPr id="13" name="Image58" descr=""/>
+                    <pic:cNvPicPr>
+                      <a:picLocks noChangeAspect="1" noChangeArrowheads="1"/>
+                    </pic:cNvPicPr>
+                  </pic:nvPicPr>
+                  <pic:blipFill>
+                    <a:blip r:embed="rId16"/>
+                    <a:srcRect l="2850" t="6800" r="19951" b="3105"/>
+                    <a:stretch>
+                      <a:fillRect/>
+                    </a:stretch>
+                  </pic:blipFill>
+                  <pic:spPr bwMode="auto">
+                    <a:xfrm>
+                      <a:off x="0" y="0"/>
+                      <a:ext cx="5403850" cy="2276475"/>
+                    </a:xfrm>
+                    <a:prstGeom prst="rect">
+                      <a:avLst/>
+                    </a:prstGeom>
+                  </pic:spPr>
+                </pic:pic>
+              </a:graphicData>
+            </a:graphic>
+          </wp:anchor>
+        </w:drawing>
+      </w:r>
+    </w:p>
+    <w:p>
+      <w:pPr>
+        <w:pStyle w:val="PreformattedText"/>
+        <w:spacing w:lineRule="auto" w:line="360" w:before="0" w:after="0"/>
+        <w:ind w:left="0" w:right="0" w:firstLine="850"/>
+        <w:jc w:val="both"/>
+        <w:rPr>
+          <w:rFonts w:ascii="Arial" w:hAnsi="Arial"/>
+          <w:sz w:val="24"/>
+          <w:szCs w:val="24"/>
+          <w:lang w:val="es-MX"/>
+        </w:rPr>
+      </w:pPr>
+      <w:r>
+        <w:rPr>
+          <w:rFonts w:ascii="Arial" w:hAnsi="Arial"/>
+          <w:sz w:val="24"/>
+          <w:szCs w:val="24"/>
+          <w:lang w:val="es-MX"/>
+        </w:rPr>
+      </w:r>
+    </w:p>
+    <w:p>
+      <w:pPr>
+        <w:pStyle w:val="PreformattedText"/>
+        <w:spacing w:lineRule="auto" w:line="360" w:before="0" w:after="0"/>
+        <w:ind w:left="0" w:right="0" w:firstLine="850"/>
+        <w:jc w:val="both"/>
+        <w:rPr>
+          <w:rFonts w:ascii="Arial" w:hAnsi="Arial"/>
+          <w:sz w:val="24"/>
+          <w:szCs w:val="24"/>
+          <w:lang w:val="es-MX"/>
+        </w:rPr>
+      </w:pPr>
+      <w:r>
+        <w:rPr>
+          <w:rFonts w:ascii="Arial" w:hAnsi="Arial"/>
+          <w:sz w:val="24"/>
+          <w:szCs w:val="24"/>
+          <w:lang w:val="es-MX"/>
+        </w:rPr>
+      </w:r>
+    </w:p>
+    <w:p>
+      <w:pPr>
+        <w:pStyle w:val="PreformattedText"/>
+        <w:spacing w:lineRule="auto" w:line="360" w:before="0" w:after="0"/>
+        <w:ind w:left="0" w:right="0" w:firstLine="850"/>
+        <w:jc w:val="both"/>
+        <w:rPr>
+          <w:rFonts w:ascii="Arial" w:hAnsi="Arial"/>
+          <w:sz w:val="24"/>
+          <w:szCs w:val="24"/>
+          <w:lang w:val="es-MX"/>
+        </w:rPr>
+      </w:pPr>
+      <w:r>
+        <w:rPr>
+          <w:rFonts w:ascii="Arial" w:hAnsi="Arial"/>
+          <w:sz w:val="24"/>
+          <w:szCs w:val="24"/>
+          <w:lang w:val="es-MX"/>
+        </w:rPr>
+      </w:r>
+    </w:p>
+    <w:p>
+      <w:pPr>
+        <w:pStyle w:val="PreformattedText"/>
+        <w:spacing w:lineRule="auto" w:line="360" w:before="0" w:after="0"/>
+        <w:ind w:left="0" w:right="0" w:firstLine="850"/>
+        <w:jc w:val="both"/>
+        <w:rPr>
+          <w:rFonts w:ascii="Arial" w:hAnsi="Arial"/>
+          <w:sz w:val="24"/>
+          <w:szCs w:val="24"/>
+          <w:lang w:val="es-MX"/>
+        </w:rPr>
+      </w:pPr>
+      <w:r>
+        <w:rPr>
+          <w:rFonts w:ascii="Arial" w:hAnsi="Arial"/>
+          <w:sz w:val="24"/>
+          <w:szCs w:val="24"/>
+          <w:lang w:val="es-MX"/>
+        </w:rPr>
       </w:r>
     </w:p>
     <w:p>
@@ -10987,7 +12860,51 @@
           <w:szCs w:val="28"/>
           <w:lang w:val="es-MX"/>
         </w:rPr>
+      </w:r>
+    </w:p>
+    <w:p>
+      <w:pPr>
+        <w:pStyle w:val="PreformattedText"/>
+        <w:spacing w:lineRule="auto" w:line="360" w:before="0" w:after="0"/>
+        <w:ind w:left="0" w:right="0" w:hanging="0"/>
+        <w:jc w:val="center"/>
+        <w:rPr>
+          <w:rFonts w:ascii="Arial" w:hAnsi="Arial"/>
+          <w:sz w:val="28"/>
+          <w:szCs w:val="28"/>
+          <w:lang w:val="es-MX"/>
+        </w:rPr>
+      </w:pPr>
+      <w:r>
+        <w:rPr>
+          <w:rFonts w:ascii="Arial" w:hAnsi="Arial"/>
+          <w:sz w:val="28"/>
+          <w:szCs w:val="28"/>
+          <w:lang w:val="es-MX"/>
+        </w:rPr>
         <w:t>3. DESARROLLO</w:t>
+      </w:r>
+    </w:p>
+    <w:p>
+      <w:pPr>
+        <w:pStyle w:val="PreformattedText"/>
+        <w:spacing w:lineRule="auto" w:line="360" w:before="0" w:after="0"/>
+        <w:ind w:left="0" w:right="0" w:firstLine="850"/>
+        <w:jc w:val="both"/>
+        <w:rPr>
+          <w:rFonts w:ascii="Arial" w:hAnsi="Arial"/>
+          <w:sz w:val="24"/>
+          <w:szCs w:val="24"/>
+          <w:lang w:val="es-MX"/>
+        </w:rPr>
+      </w:pPr>
+      <w:r>
+        <w:rPr>
+          <w:rFonts w:ascii="Arial" w:hAnsi="Arial"/>
+          <w:sz w:val="24"/>
+          <w:szCs w:val="24"/>
+          <w:lang w:val="es-MX"/>
+        </w:rPr>
       </w:r>
     </w:p>
     <w:p>
@@ -11375,6 +13292,16 @@
         <w:rPr/>
         <w:t>14: Abraham Silberschatz, Henry F. Korth, S. Sudarshan, FUNDAMENTOS DE BASES DE DATOS, 2002</w:t>
       </w:r>
+    </w:p>
+    <w:p>
+      <w:pPr>
+        <w:pStyle w:val="Bibliography1"/>
+        <w:rPr/>
+      </w:pPr>
+      <w:r>
+        <w:rPr/>
+        <w:t>15: SUN MICROSYSTEMS, SUNTONE ARCHITECTURE METHODOLOGYA 3-DIMENSIONAL APPROACH TO ARCHITECTURAL DESIGN, 2001</w:t>
+      </w:r>
       <w:r>
         <w:fldChar w:fldCharType="end"/>
       </w:r>
@@ -11402,7 +13329,7 @@
       </w:r>
     </w:p>
     <w:sectPr>
-      <w:footerReference w:type="default" r:id="rId4"/>
+      <w:footerReference w:type="default" r:id="rId17"/>
       <w:type w:val="nextPage"/>
       <w:pgSz w:w="12240" w:h="15840"/>
       <w:pgMar w:left="1411" w:right="1411" w:header="0" w:top="1411" w:footer="1411" w:bottom="1970" w:gutter="0"/>
@@ -11443,7 +13370,7 @@
       <w:fldChar w:fldCharType="separate"/>
     </w:r>
     <w:r>
-      <w:t>31</w:t>
+      <w:t>40</w:t>
     </w:r>
     <w:r>
       <w:fldChar w:fldCharType="end"/>
@@ -11517,7 +13444,7 @@
     </w:rPr>
   </w:style>
   <w:style w:type="paragraph" w:styleId="TextBody">
-    <w:name w:val="Text Body"/>
+    <w:name w:val="Body Text"/>
     <w:basedOn w:val="Normal"/>
     <w:pPr>
       <w:spacing w:lineRule="auto" w:line="288" w:before="0" w:after="140"/>

</xml_diff>